<commit_message>
suite Ch1 Table des matrieres
</commit_message>
<xml_diff>
--- a/memoire.docx
+++ b/memoire.docx
@@ -4,6 +4,7 @@
   <w:body>
     <w:p>
       <w:pPr>
+        <w:ind w:firstLine="708"/>
         <w:rPr>
           <w:b/>
           <w:bCs/>
@@ -25,6 +26,7 @@
     </w:p>
     <w:p>
       <w:pPr>
+        <w:ind w:firstLine="360"/>
         <w:rPr>
           <w:sz w:val="30"/>
           <w:szCs w:val="30"/>
@@ -434,6 +436,85 @@
         </w:rPr>
         <w:t xml:space="preserve">Chapitre 2 : </w:t>
       </w:r>
+      <w:r>
+        <w:rPr>
+          <w:sz w:val="30"/>
+          <w:szCs w:val="30"/>
+        </w:rPr>
+        <w:t>Analyse des besoins et conception……………………………</w:t>
+      </w:r>
+    </w:p>
+    <w:p>
+      <w:pPr>
+        <w:ind w:left="708"/>
+        <w:rPr>
+          <w:sz w:val="30"/>
+          <w:szCs w:val="30"/>
+        </w:rPr>
+      </w:pPr>
+      <w:r>
+        <w:rPr>
+          <w:sz w:val="30"/>
+          <w:szCs w:val="30"/>
+        </w:rPr>
+        <w:t>I.1</w:t>
+      </w:r>
+      <w:r>
+        <w:rPr>
+          <w:sz w:val="30"/>
+          <w:szCs w:val="30"/>
+        </w:rPr>
+        <w:tab/>
+        <w:t>Introduction………………………………………………………………………</w:t>
+      </w:r>
+    </w:p>
+    <w:p>
+      <w:pPr>
+        <w:ind w:left="708"/>
+        <w:rPr>
+          <w:sz w:val="30"/>
+          <w:szCs w:val="30"/>
+        </w:rPr>
+      </w:pPr>
+      <w:r>
+        <w:rPr>
+          <w:sz w:val="30"/>
+          <w:szCs w:val="30"/>
+        </w:rPr>
+        <w:t>I.2</w:t>
+      </w:r>
+      <w:r>
+        <w:rPr>
+          <w:sz w:val="30"/>
+          <w:szCs w:val="30"/>
+        </w:rPr>
+        <w:tab/>
+        <w:t>Spécification des besoins………………………………………………..</w:t>
+      </w:r>
+    </w:p>
+    <w:p>
+      <w:pPr>
+        <w:ind w:left="708"/>
+        <w:rPr>
+          <w:sz w:val="30"/>
+          <w:szCs w:val="30"/>
+        </w:rPr>
+      </w:pPr>
+      <w:r>
+        <w:rPr>
+          <w:sz w:val="30"/>
+          <w:szCs w:val="30"/>
+        </w:rPr>
+        <w:t>I.3</w:t>
+      </w:r>
+      <w:r>
+        <w:rPr>
+          <w:sz w:val="30"/>
+          <w:szCs w:val="30"/>
+        </w:rPr>
+        <w:tab/>
+        <w:t>Les diagrammes utilisés…………………………………………………….</w:t>
+      </w:r>
     </w:p>
     <w:p>
       <w:pPr>
@@ -558,56 +639,6 @@
         <w:pStyle w:val="Paragraphedeliste"/>
         <w:ind w:left="1080"/>
         <w:rPr>
-          <w:sz w:val="30"/>
-          <w:szCs w:val="30"/>
-        </w:rPr>
-      </w:pPr>
-    </w:p>
-    <w:p>
-      <w:pPr>
-        <w:pStyle w:val="Paragraphedeliste"/>
-        <w:ind w:left="1080"/>
-        <w:rPr>
-          <w:sz w:val="30"/>
-          <w:szCs w:val="30"/>
-        </w:rPr>
-      </w:pPr>
-    </w:p>
-    <w:p>
-      <w:pPr>
-        <w:pStyle w:val="Paragraphedeliste"/>
-        <w:ind w:left="1080"/>
-        <w:rPr>
-          <w:sz w:val="30"/>
-          <w:szCs w:val="30"/>
-        </w:rPr>
-      </w:pPr>
-    </w:p>
-    <w:p>
-      <w:pPr>
-        <w:pStyle w:val="Paragraphedeliste"/>
-        <w:ind w:left="1080"/>
-        <w:rPr>
-          <w:sz w:val="30"/>
-          <w:szCs w:val="30"/>
-        </w:rPr>
-      </w:pPr>
-    </w:p>
-    <w:p>
-      <w:pPr>
-        <w:pStyle w:val="Paragraphedeliste"/>
-        <w:ind w:left="1080"/>
-        <w:rPr>
-          <w:sz w:val="30"/>
-          <w:szCs w:val="30"/>
-        </w:rPr>
-      </w:pPr>
-    </w:p>
-    <w:p>
-      <w:pPr>
-        <w:pStyle w:val="Paragraphedeliste"/>
-        <w:ind w:left="1080"/>
-        <w:rPr>
           <w:b/>
           <w:bCs/>
           <w:sz w:val="30"/>
@@ -622,77 +653,82 @@
           <w:szCs w:val="30"/>
         </w:rPr>
         <w:lastRenderedPageBreak/>
-        <w:t>INTRODUCTION GENERALE</w:t>
-      </w:r>
-      <w:r>
-        <w:rPr>
-          <w:b/>
-          <w:bCs/>
-          <w:sz w:val="30"/>
-          <w:szCs w:val="30"/>
-        </w:rPr>
-        <w:t> :</w:t>
-      </w:r>
-    </w:p>
-    <w:p>
-      <w:pPr>
-        <w:pStyle w:val="Paragraphedeliste"/>
-        <w:ind w:left="1080"/>
-        <w:rPr>
-          <w:b/>
-          <w:bCs/>
-          <w:sz w:val="30"/>
-          <w:szCs w:val="30"/>
-        </w:rPr>
-      </w:pPr>
-    </w:p>
-    <w:p>
-      <w:pPr>
-        <w:pStyle w:val="Paragraphedeliste"/>
-        <w:ind w:left="1080"/>
-        <w:rPr>
-          <w:b/>
-          <w:bCs/>
-          <w:sz w:val="30"/>
-          <w:szCs w:val="30"/>
-        </w:rPr>
-      </w:pPr>
-    </w:p>
-    <w:p>
-      <w:pPr>
-        <w:pStyle w:val="Paragraphedeliste"/>
-        <w:ind w:left="1080"/>
-        <w:rPr>
-          <w:b/>
-          <w:bCs/>
-          <w:sz w:val="30"/>
-          <w:szCs w:val="30"/>
-        </w:rPr>
-      </w:pPr>
-    </w:p>
-    <w:p>
-      <w:pPr>
-        <w:pStyle w:val="Paragraphedeliste"/>
-        <w:ind w:left="1080"/>
-        <w:rPr>
-          <w:b/>
-          <w:bCs/>
-          <w:sz w:val="30"/>
-          <w:szCs w:val="30"/>
-        </w:rPr>
-      </w:pPr>
-    </w:p>
-    <w:p>
-      <w:pPr>
-        <w:pStyle w:val="Paragraphedeliste"/>
-        <w:ind w:left="1080"/>
-        <w:rPr>
-          <w:b/>
-          <w:bCs/>
-          <w:sz w:val="30"/>
-          <w:szCs w:val="30"/>
-        </w:rPr>
-      </w:pPr>
+        <w:t>INTRODUCTION GENERALE :</w:t>
+      </w:r>
+    </w:p>
+    <w:p>
+      <w:pPr>
+        <w:pStyle w:val="Paragraphedeliste"/>
+        <w:ind w:left="1080"/>
+        <w:rPr>
+          <w:b/>
+          <w:bCs/>
+          <w:sz w:val="30"/>
+          <w:szCs w:val="30"/>
+        </w:rPr>
+      </w:pPr>
+    </w:p>
+    <w:p>
+      <w:pPr>
+        <w:pStyle w:val="Paragraphedeliste"/>
+        <w:ind w:left="1080"/>
+        <w:rPr>
+          <w:b/>
+          <w:bCs/>
+          <w:sz w:val="30"/>
+          <w:szCs w:val="30"/>
+        </w:rPr>
+      </w:pPr>
+    </w:p>
+    <w:p>
+      <w:pPr>
+        <w:pStyle w:val="Paragraphedeliste"/>
+        <w:ind w:left="1080"/>
+        <w:rPr>
+          <w:b/>
+          <w:bCs/>
+          <w:sz w:val="30"/>
+          <w:szCs w:val="30"/>
+        </w:rPr>
+      </w:pPr>
+    </w:p>
+    <w:p>
+      <w:pPr>
+        <w:pStyle w:val="Paragraphedeliste"/>
+        <w:ind w:left="1080"/>
+        <w:rPr>
+          <w:b/>
+          <w:bCs/>
+          <w:sz w:val="30"/>
+          <w:szCs w:val="30"/>
+        </w:rPr>
+      </w:pPr>
+    </w:p>
+    <w:p>
+      <w:pPr>
+        <w:pStyle w:val="Paragraphedeliste"/>
+        <w:ind w:left="1080"/>
+        <w:rPr>
+          <w:b/>
+          <w:bCs/>
+          <w:sz w:val="30"/>
+          <w:szCs w:val="30"/>
+        </w:rPr>
+      </w:pPr>
+    </w:p>
+    <w:p>
+      <w:pPr>
+        <w:pStyle w:val="Paragraphedeliste"/>
+        <w:ind w:left="1080"/>
+        <w:rPr>
+          <w:b/>
+          <w:bCs/>
+          <w:sz w:val="30"/>
+          <w:szCs w:val="30"/>
+        </w:rPr>
+      </w:pPr>
+      <w:bookmarkStart w:id="0" w:name="_GoBack"/>
+      <w:bookmarkEnd w:id="0"/>
     </w:p>
     <w:p>
       <w:pPr>
@@ -1109,7 +1145,6 @@
           <w:sz w:val="30"/>
           <w:szCs w:val="30"/>
         </w:rPr>
-        <w:lastRenderedPageBreak/>
         <w:t xml:space="preserve">Chapitre 1 : </w:t>
       </w:r>
       <w:r>
@@ -1225,14 +1260,7 @@
           <w:szCs w:val="30"/>
         </w:rPr>
         <w:tab/>
-        <w:t>Présentation de l’or</w:t>
-      </w:r>
-      <w:r>
-        <w:rPr>
-          <w:sz w:val="30"/>
-          <w:szCs w:val="30"/>
-        </w:rPr>
-        <w:t>ganisme d’accueil :</w:t>
+        <w:t>Présentation de l’organisme d’accueil :</w:t>
       </w:r>
     </w:p>
     <w:p>
@@ -1257,14 +1285,7 @@
           <w:szCs w:val="30"/>
         </w:rPr>
         <w:tab/>
-        <w:t>Introduction</w:t>
-      </w:r>
-      <w:r>
-        <w:rPr>
-          <w:sz w:val="30"/>
-          <w:szCs w:val="30"/>
-        </w:rPr>
-        <w:t xml:space="preserve"> : </w:t>
+        <w:t xml:space="preserve">Introduction : </w:t>
       </w:r>
     </w:p>
     <w:p>
@@ -1356,14 +1377,7 @@
           <w:szCs w:val="30"/>
         </w:rPr>
         <w:tab/>
-        <w:t>Présentatio</w:t>
-      </w:r>
-      <w:r>
-        <w:rPr>
-          <w:sz w:val="30"/>
-          <w:szCs w:val="30"/>
-        </w:rPr>
-        <w:t>n de CorpoSense :</w:t>
+        <w:t>Présentation de CorpoSense :</w:t>
       </w:r>
     </w:p>
     <w:p>
@@ -1594,7 +1608,7 @@
             <v:path o:extrusionok="f" gradientshapeok="t" o:connecttype="rect"/>
             <o:lock v:ext="edit" aspectratio="t"/>
           </v:shapetype>
-          <v:shape id="_x0000_i1025" type="#_x0000_t75" style="width:289.65pt;height:70.35pt">
+          <v:shape id="_x0000_i1025" type="#_x0000_t75" style="width:289.05pt;height:69.85pt">
             <v:imagedata r:id="rId5" o:title="Capture d’écran 2021-08-07 174601"/>
           </v:shape>
         </w:pict>
@@ -1603,16 +1617,47 @@
     <w:p>
       <w:pPr>
         <w:ind w:left="708"/>
-        <w:rPr>
-          <w:sz w:val="30"/>
-          <w:szCs w:val="30"/>
-        </w:rPr>
-      </w:pPr>
-      <w:r>
-        <w:rPr>
-          <w:sz w:val="30"/>
-          <w:szCs w:val="30"/>
-        </w:rPr>
+        <w:jc w:val="center"/>
+        <w:rPr>
+          <w:sz w:val="30"/>
+          <w:szCs w:val="30"/>
+        </w:rPr>
+      </w:pPr>
+    </w:p>
+    <w:p>
+      <w:pPr>
+        <w:ind w:left="708"/>
+        <w:jc w:val="center"/>
+        <w:rPr>
+          <w:sz w:val="30"/>
+          <w:szCs w:val="30"/>
+        </w:rPr>
+      </w:pPr>
+    </w:p>
+    <w:p>
+      <w:pPr>
+        <w:ind w:left="708"/>
+        <w:jc w:val="center"/>
+        <w:rPr>
+          <w:sz w:val="30"/>
+          <w:szCs w:val="30"/>
+        </w:rPr>
+      </w:pPr>
+    </w:p>
+    <w:p>
+      <w:pPr>
+        <w:ind w:left="708"/>
+        <w:rPr>
+          <w:sz w:val="30"/>
+          <w:szCs w:val="30"/>
+        </w:rPr>
+      </w:pPr>
+      <w:r>
+        <w:rPr>
+          <w:sz w:val="30"/>
+          <w:szCs w:val="30"/>
+        </w:rPr>
+        <w:lastRenderedPageBreak/>
         <w:tab/>
         <w:t>I.2.3</w:t>
       </w:r>
@@ -1622,14 +1667,7 @@
           <w:szCs w:val="30"/>
         </w:rPr>
         <w:tab/>
-        <w:t>Organisatio</w:t>
-      </w:r>
-      <w:r>
-        <w:rPr>
-          <w:sz w:val="30"/>
-          <w:szCs w:val="30"/>
-        </w:rPr>
-        <w:t>n de CorpoSense :</w:t>
+        <w:t>Organisation de CorpoSense :</w:t>
       </w:r>
     </w:p>
     <w:p>
@@ -1741,9 +1779,8 @@
         <w:jc w:val="center"/>
       </w:pPr>
       <w:r>
-        <w:lastRenderedPageBreak/>
         <w:pict>
-          <v:shape id="_x0000_i1026" type="#_x0000_t75" style="width:280.45pt;height:118.05pt">
+          <v:shape id="_x0000_i1026" type="#_x0000_t75" style="width:280.5pt;height:118.2pt">
             <v:imagedata r:id="rId6" o:title="Capture d’écran 2021-08-07 174536"/>
           </v:shape>
         </w:pict>
@@ -1780,14 +1817,7 @@
           <w:szCs w:val="30"/>
         </w:rPr>
         <w:tab/>
-        <w:t xml:space="preserve">Mission </w:t>
-      </w:r>
-      <w:r>
-        <w:rPr>
-          <w:sz w:val="30"/>
-          <w:szCs w:val="30"/>
-        </w:rPr>
-        <w:t>de CorpoSense :</w:t>
+        <w:t>Mission de CorpoSense :</w:t>
       </w:r>
     </w:p>
     <w:p>
@@ -1949,21 +1979,7 @@
           <w:sz w:val="24"/>
           <w:szCs w:val="24"/>
         </w:rPr>
-        <w:t>curité, de la gestion des changements, du plan de secours, etc. Ou bien un ensemble de processus informatiques ce qui</w:t>
-      </w:r>
-      <w:r>
-        <w:rPr>
-          <w:sz w:val="24"/>
-          <w:szCs w:val="24"/>
-        </w:rPr>
-        <w:t xml:space="preserve"> </w:t>
-      </w:r>
-      <w:r>
-        <w:rPr>
-          <w:sz w:val="24"/>
-          <w:szCs w:val="24"/>
-        </w:rPr>
-        <w:t>est généralement le cas pour répondre à une demande précise du client. Par exemple, apprécie</w:t>
+        <w:t>curité, de la gestion des changements, du plan de secours, etc. Ou bien un ensemble de processus informatiques ce qui est généralement le cas pour répondre à une demande précise du client. Par exemple, apprécie</w:t>
       </w:r>
       <w:r>
         <w:rPr>
@@ -2180,14 +2196,7 @@
           <w:szCs w:val="30"/>
         </w:rPr>
         <w:tab/>
-        <w:t>Clientèle</w:t>
-      </w:r>
-      <w:r>
-        <w:rPr>
-          <w:sz w:val="30"/>
-          <w:szCs w:val="30"/>
-        </w:rPr>
-        <w:t xml:space="preserve"> de CorpoSense : </w:t>
+        <w:t xml:space="preserve">Clientèle de CorpoSense : </w:t>
       </w:r>
     </w:p>
     <w:p>
@@ -2217,7 +2226,15 @@
           <w:sz w:val="24"/>
           <w:szCs w:val="24"/>
         </w:rPr>
-        <w:t xml:space="preserve">veloppement des sites web personnalisé, l’analyse des données et l’aide à la décision. . . , dans ce contexte CorpoSense débute depuis 3 ans sous le nom de Cristal Box et elle </w:t>
+        <w:t xml:space="preserve">veloppement des sites </w:t>
+      </w:r>
+      <w:r>
+        <w:rPr>
+          <w:sz w:val="24"/>
+          <w:szCs w:val="24"/>
+        </w:rPr>
+        <w:lastRenderedPageBreak/>
+        <w:t xml:space="preserve">web personnalisé, l’analyse des données et l’aide à la décision. . . , dans ce contexte CorpoSense débute depuis 3 ans sous le nom de Cristal Box et elle </w:t>
       </w:r>
       <w:r>
         <w:rPr>
@@ -2312,14 +2329,11 @@
           <w:szCs w:val="30"/>
         </w:rPr>
       </w:pPr>
-      <w:bookmarkStart w:id="0" w:name="_GoBack"/>
-      <w:bookmarkEnd w:id="0"/>
-      <w:r>
-        <w:rPr>
-          <w:sz w:val="30"/>
-          <w:szCs w:val="30"/>
-        </w:rPr>
-        <w:lastRenderedPageBreak/>
+      <w:r>
+        <w:rPr>
+          <w:sz w:val="30"/>
+          <w:szCs w:val="30"/>
+        </w:rPr>
         <w:t>I.2.6</w:t>
       </w:r>
       <w:r>
@@ -2328,14 +2342,7 @@
           <w:szCs w:val="30"/>
         </w:rPr>
         <w:tab/>
-        <w:t>Conclusion</w:t>
-      </w:r>
-      <w:r>
-        <w:rPr>
-          <w:sz w:val="30"/>
-          <w:szCs w:val="30"/>
-        </w:rPr>
-        <w:t xml:space="preserve"> : </w:t>
+        <w:t xml:space="preserve">Conclusion : </w:t>
       </w:r>
     </w:p>
     <w:p>
@@ -2377,10 +2384,11 @@
           <w:sz w:val="24"/>
           <w:szCs w:val="24"/>
         </w:rPr>
-        <w:t>jectifs. Nous avons également évoqué l’environnement dans lequel</w:t>
-      </w:r>
-      <w:r>
-        <w:rPr>
+        <w:t>jectifs. Nous avons également évoqué l’environnement dans lequel nous avons effectué notre stage.</w:t>
+      </w:r>
+      <w:r>
+        <w:rPr>
+          <w:strike/>
           <w:sz w:val="24"/>
           <w:szCs w:val="24"/>
         </w:rPr>
@@ -2388,18 +2396,11 @@
       </w:r>
       <w:r>
         <w:rPr>
-          <w:sz w:val="24"/>
-          <w:szCs w:val="24"/>
-        </w:rPr>
-        <w:t>nous avons effectué notre stage.</w:t>
-      </w:r>
-      <w:r>
-        <w:rPr>
           <w:strike/>
           <w:sz w:val="24"/>
           <w:szCs w:val="24"/>
         </w:rPr>
-        <w:t xml:space="preserve"> </w:t>
+        <w:t>(</w:t>
       </w:r>
       <w:r>
         <w:rPr>
@@ -2407,7 +2408,7 @@
           <w:sz w:val="24"/>
           <w:szCs w:val="24"/>
         </w:rPr>
-        <w:t>(</w:t>
+        <w:t xml:space="preserve">Dans le prochain chapitre, nous procédons à l’analyse des besoins et </w:t>
       </w:r>
       <w:r>
         <w:rPr>
@@ -2415,7 +2416,7 @@
           <w:sz w:val="24"/>
           <w:szCs w:val="24"/>
         </w:rPr>
-        <w:t xml:space="preserve">Dans le prochain chapitre, nous procédons à l’analyse des besoins et </w:t>
+        <w:t>l’indentification de la problé</w:t>
       </w:r>
       <w:r>
         <w:rPr>
@@ -2423,7 +2424,7 @@
           <w:sz w:val="24"/>
           <w:szCs w:val="24"/>
         </w:rPr>
-        <w:t>l’indentification de la problé</w:t>
+        <w:t>matique, en particulier le domaine de la gestion et l’organisation des évènements afin de bien cadrer notre projet et de formuler les objectifs à atteindre</w:t>
       </w:r>
       <w:r>
         <w:rPr>
@@ -2431,7 +2432,7 @@
           <w:sz w:val="24"/>
           <w:szCs w:val="24"/>
         </w:rPr>
-        <w:t>matique, en particulier le domaine de la gestion et l’organisation des évènements afin de bien cadrer notre projet et de formuler les objectifs à atteindre</w:t>
+        <w:t>.</w:t>
       </w:r>
       <w:r>
         <w:rPr>
@@ -2439,14 +2440,6 @@
           <w:sz w:val="24"/>
           <w:szCs w:val="24"/>
         </w:rPr>
-        <w:t>.</w:t>
-      </w:r>
-      <w:r>
-        <w:rPr>
-          <w:strike/>
-          <w:sz w:val="24"/>
-          <w:szCs w:val="24"/>
-        </w:rPr>
         <w:t>)</w:t>
       </w:r>
     </w:p>
@@ -2491,14 +2484,7 @@
           <w:szCs w:val="30"/>
         </w:rPr>
         <w:tab/>
-        <w:t>Description</w:t>
-      </w:r>
-      <w:r>
-        <w:rPr>
-          <w:sz w:val="30"/>
-          <w:szCs w:val="30"/>
-        </w:rPr>
-        <w:t xml:space="preserve"> du projet :</w:t>
+        <w:t>Description du projet :</w:t>
       </w:r>
     </w:p>
     <w:p>
@@ -2523,14 +2509,7 @@
           <w:szCs w:val="30"/>
         </w:rPr>
         <w:tab/>
-        <w:t>Probl</w:t>
-      </w:r>
-      <w:r>
-        <w:rPr>
-          <w:sz w:val="30"/>
-          <w:szCs w:val="30"/>
-        </w:rPr>
-        <w:t>ématique :</w:t>
+        <w:t>Problématique :</w:t>
       </w:r>
     </w:p>
     <w:p>
@@ -2564,14 +2543,7 @@
           <w:szCs w:val="30"/>
         </w:rPr>
         <w:tab/>
-        <w:t>Soluti</w:t>
-      </w:r>
-      <w:r>
-        <w:rPr>
-          <w:sz w:val="30"/>
-          <w:szCs w:val="30"/>
-        </w:rPr>
-        <w:t>on proposée :</w:t>
+        <w:t>Solution proposée :</w:t>
       </w:r>
     </w:p>
     <w:p>
@@ -2605,14 +2577,7 @@
           <w:szCs w:val="30"/>
         </w:rPr>
         <w:tab/>
-        <w:t xml:space="preserve">Objectifs </w:t>
-      </w:r>
-      <w:r>
-        <w:rPr>
-          <w:sz w:val="30"/>
-          <w:szCs w:val="30"/>
-        </w:rPr>
-        <w:t>d’application :</w:t>
+        <w:t>Objectifs d’application :</w:t>
       </w:r>
     </w:p>
     <w:p>

</xml_diff>